<commit_message>
add load test report
</commit_message>
<xml_diff>
--- a/Practice #4/Load_test_report_Maksymenko_4.docx
+++ b/Practice #4/Load_test_report_Maksymenko_4.docx
@@ -132,14 +132,30 @@
           <w:b/>
           <w:bCs/>
         </w:rPr>
-        <w:t>Test Environment configuration</w:t>
-      </w:r>
-      <w:r>
-        <w:rPr>
-          <w:b/>
-          <w:bCs/>
-        </w:rPr>
-        <w:t>(RAM, CPU etc.)</w:t>
+        <w:t xml:space="preserve">Test Environment </w:t>
+      </w:r>
+      <w:proofErr w:type="gramStart"/>
+      <w:r>
+        <w:rPr>
+          <w:b/>
+          <w:bCs/>
+        </w:rPr>
+        <w:t>configuration</w:t>
+      </w:r>
+      <w:r>
+        <w:rPr>
+          <w:b/>
+          <w:bCs/>
+        </w:rPr>
+        <w:t>(</w:t>
+      </w:r>
+      <w:proofErr w:type="gramEnd"/>
+      <w:r>
+        <w:rPr>
+          <w:b/>
+          <w:bCs/>
+        </w:rPr>
+        <w:t>RAM, CPU etc.)</w:t>
       </w:r>
       <w:r>
         <w:rPr>
@@ -236,7 +252,15 @@
           </w:tcPr>
           <w:p>
             <w:r>
-              <w:t>1 Core CPU (Intel(R) Core(TM) i7-8665U CPU @ 1.90GHz   2.11 GHz)</w:t>
+              <w:t xml:space="preserve">1 Core CPU (Intel(R) </w:t>
+            </w:r>
+            <w:proofErr w:type="gramStart"/>
+            <w:r>
+              <w:t>Core(</w:t>
+            </w:r>
+            <w:proofErr w:type="gramEnd"/>
+            <w:r>
+              <w:t>TM) i7-8665U CPU @ 1.90GHz   2.11 GHz)</w:t>
             </w:r>
           </w:p>
         </w:tc>
@@ -369,7 +393,15 @@
         <w:t xml:space="preserve">Script contains </w:t>
       </w:r>
       <w:r>
-        <w:t xml:space="preserve">actions for Admin flow. Firstly “user” opens Home page, </w:t>
+        <w:t xml:space="preserve">actions for Admin flow. Firstly “user” opens </w:t>
+      </w:r>
+      <w:proofErr w:type="gramStart"/>
+      <w:r>
+        <w:t>Home</w:t>
+      </w:r>
+      <w:proofErr w:type="gramEnd"/>
+      <w:r>
+        <w:t xml:space="preserve"> page, </w:t>
       </w:r>
       <w:r>
         <w:t xml:space="preserve">Logs In, </w:t>
@@ -679,7 +711,7 @@
               <w:ind w:left="0"/>
             </w:pPr>
             <w:r>
-              <w:t>1</w:t>
+              <w:t>30</w:t>
             </w:r>
           </w:p>
         </w:tc>
@@ -706,7 +738,7 @@
                 <w:b/>
                 <w:bCs/>
               </w:rPr>
-              <w:t>Loops</w:t>
+              <w:t>Duration (s)</w:t>
             </w:r>
           </w:p>
         </w:tc>
@@ -720,7 +752,7 @@
               <w:ind w:left="0"/>
             </w:pPr>
             <w:r>
-              <w:t>1</w:t>
+              <w:t>600</w:t>
             </w:r>
           </w:p>
         </w:tc>
@@ -865,10 +897,10 @@
           <w:noProof/>
         </w:rPr>
         <w:drawing>
-          <wp:inline distT="0" distB="0" distL="0" distR="0" wp14:anchorId="23F3F639" wp14:editId="5CD98FA4">
-            <wp:extent cx="7223760" cy="1982019"/>
+          <wp:inline distT="0" distB="0" distL="0" distR="0" wp14:anchorId="3BAC5CE5" wp14:editId="751AD2C5">
+            <wp:extent cx="8534400" cy="1568789"/>
             <wp:effectExtent l="0" t="0" r="0" b="0"/>
-            <wp:docPr id="2" name="Picture 2" descr="A screenshot of a computer&#10;&#10;Description automatically generated with medium confidence"/>
+            <wp:docPr id="6" name="Picture 6" descr="A screenshot of a computer&#10;&#10;Description automatically generated with medium confidence"/>
             <wp:cNvGraphicFramePr>
               <a:graphicFrameLocks xmlns:a="http://schemas.openxmlformats.org/drawingml/2006/main" noChangeAspect="1"/>
             </wp:cNvGraphicFramePr>
@@ -876,7 +908,7 @@
               <a:graphicData uri="http://schemas.openxmlformats.org/drawingml/2006/picture">
                 <pic:pic xmlns:pic="http://schemas.openxmlformats.org/drawingml/2006/picture">
                   <pic:nvPicPr>
-                    <pic:cNvPr id="2" name="Picture 2" descr="A screenshot of a computer&#10;&#10;Description automatically generated with medium confidence"/>
+                    <pic:cNvPr id="6" name="Picture 6" descr="A screenshot of a computer&#10;&#10;Description automatically generated with medium confidence"/>
                     <pic:cNvPicPr/>
                   </pic:nvPicPr>
                   <pic:blipFill>
@@ -888,7 +920,7 @@
                   <pic:spPr>
                     <a:xfrm>
                       <a:off x="0" y="0"/>
-                      <a:ext cx="7234990" cy="1985100"/>
+                      <a:ext cx="8560736" cy="1573630"/>
                     </a:xfrm>
                     <a:prstGeom prst="rect">
                       <a:avLst/>
@@ -913,14 +945,13 @@
         <w:rPr>
           <w:b/>
           <w:bCs/>
-          <w:noProof/>
         </w:rPr>
         <w:lastRenderedPageBreak/>
         <w:drawing>
-          <wp:inline distT="0" distB="0" distL="0" distR="0" wp14:anchorId="108D784B" wp14:editId="33FA091A">
-            <wp:extent cx="7812850" cy="1539240"/>
-            <wp:effectExtent l="0" t="0" r="0" b="3810"/>
-            <wp:docPr id="3" name="Picture 3" descr="A screenshot of a computer&#10;&#10;Description automatically generated with medium confidence"/>
+          <wp:inline distT="0" distB="0" distL="0" distR="0" wp14:anchorId="4A6EAD8B" wp14:editId="558BCA14">
+            <wp:extent cx="8161020" cy="3455399"/>
+            <wp:effectExtent l="0" t="0" r="0" b="0"/>
+            <wp:docPr id="7" name="Picture 7" descr="Chart&#10;&#10;Description automatically generated"/>
             <wp:cNvGraphicFramePr>
               <a:graphicFrameLocks xmlns:a="http://schemas.openxmlformats.org/drawingml/2006/main" noChangeAspect="1"/>
             </wp:cNvGraphicFramePr>
@@ -928,7 +959,7 @@
               <a:graphicData uri="http://schemas.openxmlformats.org/drawingml/2006/picture">
                 <pic:pic xmlns:pic="http://schemas.openxmlformats.org/drawingml/2006/picture">
                   <pic:nvPicPr>
-                    <pic:cNvPr id="3" name="Picture 3" descr="A screenshot of a computer&#10;&#10;Description automatically generated with medium confidence"/>
+                    <pic:cNvPr id="7" name="Picture 7" descr="Chart&#10;&#10;Description automatically generated"/>
                     <pic:cNvPicPr/>
                   </pic:nvPicPr>
                   <pic:blipFill>
@@ -940,7 +971,7 @@
                   <pic:spPr>
                     <a:xfrm>
                       <a:off x="0" y="0"/>
-                      <a:ext cx="7824551" cy="1541545"/>
+                      <a:ext cx="8170537" cy="3459428"/>
                     </a:xfrm>
                     <a:prstGeom prst="rect">
                       <a:avLst/>
@@ -961,17 +992,38 @@
           <w:bCs/>
         </w:rPr>
       </w:pPr>
-      <w:r>
-        <w:rPr>
-          <w:b/>
-          <w:bCs/>
+    </w:p>
+    <w:p>
+      <w:pPr>
+        <w:pStyle w:val="ListParagraph"/>
+        <w:rPr>
+          <w:b/>
+          <w:bCs/>
+        </w:rPr>
+      </w:pPr>
+    </w:p>
+    <w:p>
+      <w:pPr>
+        <w:pStyle w:val="ListParagraph"/>
+      </w:pPr>
+      <w:r>
+        <w:t>Server’s metrics:</w:t>
+      </w:r>
+    </w:p>
+    <w:p>
+      <w:pPr>
+        <w:pStyle w:val="ListParagraph"/>
+      </w:pPr>
+      <w:r>
+        <w:rPr>
           <w:noProof/>
         </w:rPr>
+        <w:lastRenderedPageBreak/>
         <w:drawing>
-          <wp:inline distT="0" distB="0" distL="0" distR="0" wp14:anchorId="45A6E14E" wp14:editId="6BA67F9F">
-            <wp:extent cx="8389620" cy="1257278"/>
-            <wp:effectExtent l="0" t="0" r="0" b="635"/>
-            <wp:docPr id="4" name="Picture 4" descr="A screenshot of a computer&#10;&#10;Description automatically generated with medium confidence"/>
+          <wp:inline distT="0" distB="0" distL="0" distR="0" wp14:anchorId="3C1C1FE0" wp14:editId="44FD760A">
+            <wp:extent cx="8260080" cy="3497914"/>
+            <wp:effectExtent l="0" t="0" r="7620" b="7620"/>
+            <wp:docPr id="8" name="Picture 8" descr="Chart, histogram&#10;&#10;Description automatically generated"/>
             <wp:cNvGraphicFramePr>
               <a:graphicFrameLocks xmlns:a="http://schemas.openxmlformats.org/drawingml/2006/main" noChangeAspect="1"/>
             </wp:cNvGraphicFramePr>
@@ -979,7 +1031,7 @@
               <a:graphicData uri="http://schemas.openxmlformats.org/drawingml/2006/picture">
                 <pic:pic xmlns:pic="http://schemas.openxmlformats.org/drawingml/2006/picture">
                   <pic:nvPicPr>
-                    <pic:cNvPr id="4" name="Picture 4" descr="A screenshot of a computer&#10;&#10;Description automatically generated with medium confidence"/>
+                    <pic:cNvPr id="8" name="Picture 8" descr="Chart, histogram&#10;&#10;Description automatically generated"/>
                     <pic:cNvPicPr/>
                   </pic:nvPicPr>
                   <pic:blipFill>
@@ -991,7 +1043,7 @@
                   <pic:spPr>
                     <a:xfrm>
                       <a:off x="0" y="0"/>
-                      <a:ext cx="8411271" cy="1260523"/>
+                      <a:ext cx="8264529" cy="3499798"/>
                     </a:xfrm>
                     <a:prstGeom prst="rect">
                       <a:avLst/>
@@ -1007,33 +1059,14 @@
     <w:p>
       <w:pPr>
         <w:pStyle w:val="ListParagraph"/>
-        <w:rPr>
-          <w:b/>
-          <w:bCs/>
-        </w:rPr>
-      </w:pPr>
-    </w:p>
-    <w:p>
-      <w:pPr>
-        <w:pStyle w:val="ListParagraph"/>
-      </w:pPr>
-      <w:r>
-        <w:t>Server’s metrics:</w:t>
-      </w:r>
-    </w:p>
-    <w:p>
-      <w:pPr>
-        <w:pStyle w:val="ListParagraph"/>
-      </w:pPr>
-      <w:r>
-        <w:rPr>
-          <w:noProof/>
-        </w:rPr>
+      </w:pPr>
+      <w:r>
+        <w:lastRenderedPageBreak/>
         <w:drawing>
-          <wp:inline distT="0" distB="0" distL="0" distR="0" wp14:anchorId="666989DE" wp14:editId="647257E7">
-            <wp:extent cx="7261860" cy="3114531"/>
-            <wp:effectExtent l="0" t="0" r="0" b="0"/>
-            <wp:docPr id="5" name="Picture 5" descr="A picture containing graphical user interface&#10;&#10;Description automatically generated"/>
+          <wp:inline distT="0" distB="0" distL="0" distR="0" wp14:anchorId="524EB139" wp14:editId="31D6ED66">
+            <wp:extent cx="8260996" cy="3208020"/>
+            <wp:effectExtent l="0" t="0" r="6985" b="0"/>
+            <wp:docPr id="17" name="Picture 17" descr="A screenshot of a video game&#10;&#10;Description automatically generated"/>
             <wp:cNvGraphicFramePr>
               <a:graphicFrameLocks xmlns:a="http://schemas.openxmlformats.org/drawingml/2006/main" noChangeAspect="1"/>
             </wp:cNvGraphicFramePr>
@@ -1041,7 +1074,7 @@
               <a:graphicData uri="http://schemas.openxmlformats.org/drawingml/2006/picture">
                 <pic:pic xmlns:pic="http://schemas.openxmlformats.org/drawingml/2006/picture">
                   <pic:nvPicPr>
-                    <pic:cNvPr id="5" name="Picture 5" descr="A picture containing graphical user interface&#10;&#10;Description automatically generated"/>
+                    <pic:cNvPr id="17" name="Picture 17" descr="A screenshot of a video game&#10;&#10;Description automatically generated"/>
                     <pic:cNvPicPr/>
                   </pic:nvPicPr>
                   <pic:blipFill>
@@ -1053,7 +1086,7 @@
                   <pic:spPr>
                     <a:xfrm>
                       <a:off x="0" y="0"/>
-                      <a:ext cx="7266246" cy="3116412"/>
+                      <a:ext cx="8264444" cy="3209359"/>
                     </a:xfrm>
                     <a:prstGeom prst="rect">
                       <a:avLst/>
@@ -1070,21 +1103,15 @@
       <w:pPr>
         <w:pStyle w:val="ListParagraph"/>
       </w:pPr>
-    </w:p>
-    <w:p>
-      <w:pPr>
-        <w:pStyle w:val="ListParagraph"/>
-      </w:pPr>
       <w:r>
         <w:rPr>
           <w:noProof/>
         </w:rPr>
-        <w:lastRenderedPageBreak/>
         <w:drawing>
-          <wp:inline distT="0" distB="0" distL="0" distR="0" wp14:anchorId="198D8FB6" wp14:editId="6D81AB14">
-            <wp:extent cx="7734300" cy="1844953"/>
-            <wp:effectExtent l="0" t="0" r="0" b="3175"/>
-            <wp:docPr id="16" name="Picture 16" descr="Graphical user interface&#10;&#10;Description automatically generated"/>
+          <wp:inline distT="0" distB="0" distL="0" distR="0" wp14:anchorId="7FA96B94" wp14:editId="39596F8F">
+            <wp:extent cx="8336280" cy="2036600"/>
+            <wp:effectExtent l="0" t="0" r="7620" b="1905"/>
+            <wp:docPr id="9" name="Picture 9" descr="A screenshot of a computer&#10;&#10;Description automatically generated with medium confidence"/>
             <wp:cNvGraphicFramePr>
               <a:graphicFrameLocks xmlns:a="http://schemas.openxmlformats.org/drawingml/2006/main" noChangeAspect="1"/>
             </wp:cNvGraphicFramePr>
@@ -1092,7 +1119,7 @@
               <a:graphicData uri="http://schemas.openxmlformats.org/drawingml/2006/picture">
                 <pic:pic xmlns:pic="http://schemas.openxmlformats.org/drawingml/2006/picture">
                   <pic:nvPicPr>
-                    <pic:cNvPr id="16" name="Picture 16" descr="Graphical user interface&#10;&#10;Description automatically generated"/>
+                    <pic:cNvPr id="9" name="Picture 9" descr="A screenshot of a computer&#10;&#10;Description automatically generated with medium confidence"/>
                     <pic:cNvPicPr/>
                   </pic:nvPicPr>
                   <pic:blipFill>
@@ -1104,7 +1131,7 @@
                   <pic:spPr>
                     <a:xfrm>
                       <a:off x="0" y="0"/>
-                      <a:ext cx="7758530" cy="1850733"/>
+                      <a:ext cx="8358107" cy="2041932"/>
                     </a:xfrm>
                     <a:prstGeom prst="rect">
                       <a:avLst/>
@@ -1144,15 +1171,14 @@
       </w:pPr>
       <w:r>
         <w:rPr>
-          <w:b/>
-          <w:bCs/>
           <w:noProof/>
         </w:rPr>
+        <w:lastRenderedPageBreak/>
         <w:drawing>
-          <wp:inline distT="0" distB="0" distL="0" distR="0" wp14:anchorId="75042677" wp14:editId="4E5A9490">
-            <wp:extent cx="7719060" cy="2104516"/>
-            <wp:effectExtent l="0" t="0" r="0" b="0"/>
-            <wp:docPr id="27" name="Picture 27" descr="A screenshot of a computer&#10;&#10;Description automatically generated with medium confidence"/>
+          <wp:inline distT="0" distB="0" distL="0" distR="0" wp14:anchorId="5520F9F5" wp14:editId="570CE016">
+            <wp:extent cx="8168640" cy="1510064"/>
+            <wp:effectExtent l="0" t="0" r="3810" b="0"/>
+            <wp:docPr id="10" name="Picture 10" descr="A screenshot of a computer&#10;&#10;Description automatically generated with medium confidence"/>
             <wp:cNvGraphicFramePr>
               <a:graphicFrameLocks xmlns:a="http://schemas.openxmlformats.org/drawingml/2006/main" noChangeAspect="1"/>
             </wp:cNvGraphicFramePr>
@@ -1160,7 +1186,7 @@
               <a:graphicData uri="http://schemas.openxmlformats.org/drawingml/2006/picture">
                 <pic:pic xmlns:pic="http://schemas.openxmlformats.org/drawingml/2006/picture">
                   <pic:nvPicPr>
-                    <pic:cNvPr id="27" name="Picture 27" descr="A screenshot of a computer&#10;&#10;Description automatically generated with medium confidence"/>
+                    <pic:cNvPr id="10" name="Picture 10" descr="A screenshot of a computer&#10;&#10;Description automatically generated with medium confidence"/>
                     <pic:cNvPicPr/>
                   </pic:nvPicPr>
                   <pic:blipFill>
@@ -1172,7 +1198,7 @@
                   <pic:spPr>
                     <a:xfrm>
                       <a:off x="0" y="0"/>
-                      <a:ext cx="7743031" cy="2111051"/>
+                      <a:ext cx="8182104" cy="1512553"/>
                     </a:xfrm>
                     <a:prstGeom prst="rect">
                       <a:avLst/>
@@ -1195,15 +1221,13 @@
       </w:pPr>
       <w:r>
         <w:rPr>
-          <w:b/>
-          <w:bCs/>
           <w:noProof/>
         </w:rPr>
         <w:drawing>
-          <wp:inline distT="0" distB="0" distL="0" distR="0" wp14:anchorId="520E9075" wp14:editId="008209FB">
-            <wp:extent cx="8366760" cy="1696012"/>
-            <wp:effectExtent l="0" t="0" r="0" b="0"/>
-            <wp:docPr id="28" name="Picture 28" descr="Graphical user interface&#10;&#10;Description automatically generated"/>
+          <wp:inline distT="0" distB="0" distL="0" distR="0" wp14:anchorId="226B5489" wp14:editId="2E942497">
+            <wp:extent cx="7978140" cy="3413425"/>
+            <wp:effectExtent l="0" t="0" r="3810" b="0"/>
+            <wp:docPr id="11" name="Picture 11" descr="Chart&#10;&#10;Description automatically generated"/>
             <wp:cNvGraphicFramePr>
               <a:graphicFrameLocks xmlns:a="http://schemas.openxmlformats.org/drawingml/2006/main" noChangeAspect="1"/>
             </wp:cNvGraphicFramePr>
@@ -1211,7 +1235,7 @@
               <a:graphicData uri="http://schemas.openxmlformats.org/drawingml/2006/picture">
                 <pic:pic xmlns:pic="http://schemas.openxmlformats.org/drawingml/2006/picture">
                   <pic:nvPicPr>
-                    <pic:cNvPr id="28" name="Picture 28" descr="Graphical user interface&#10;&#10;Description automatically generated"/>
+                    <pic:cNvPr id="11" name="Picture 11" descr="Chart&#10;&#10;Description automatically generated"/>
                     <pic:cNvPicPr/>
                   </pic:nvPicPr>
                   <pic:blipFill>
@@ -1223,7 +1247,7 @@
                   <pic:spPr>
                     <a:xfrm>
                       <a:off x="0" y="0"/>
-                      <a:ext cx="8396581" cy="1702057"/>
+                      <a:ext cx="7985924" cy="3416755"/>
                     </a:xfrm>
                     <a:prstGeom prst="rect">
                       <a:avLst/>
@@ -1244,38 +1268,16 @@
           <w:bCs/>
         </w:rPr>
       </w:pPr>
-    </w:p>
-    <w:p>
-      <w:pPr>
-        <w:pStyle w:val="ListParagraph"/>
-        <w:rPr>
-          <w:b/>
-          <w:bCs/>
-        </w:rPr>
-      </w:pPr>
-    </w:p>
-    <w:p>
-      <w:pPr>
-        <w:pStyle w:val="ListParagraph"/>
-      </w:pPr>
-      <w:r>
-        <w:lastRenderedPageBreak/>
-        <w:t>Server’s metrics:</w:t>
-      </w:r>
-    </w:p>
-    <w:p>
-      <w:pPr>
-        <w:pStyle w:val="ListParagraph"/>
-      </w:pPr>
-      <w:r>
-        <w:rPr>
-          <w:noProof/>
+      <w:r>
+        <w:rPr>
+          <w:b/>
+          <w:bCs/>
         </w:rPr>
         <w:drawing>
-          <wp:inline distT="0" distB="0" distL="0" distR="0" wp14:anchorId="5D089BDB" wp14:editId="15E70AC1">
-            <wp:extent cx="8145780" cy="3429147"/>
-            <wp:effectExtent l="0" t="0" r="7620" b="0"/>
-            <wp:docPr id="29" name="Picture 29" descr="Chart&#10;&#10;Description automatically generated"/>
+          <wp:inline distT="0" distB="0" distL="0" distR="0" wp14:anchorId="4CD8E22E" wp14:editId="42AF69A2">
+            <wp:extent cx="8465820" cy="1265758"/>
+            <wp:effectExtent l="0" t="0" r="0" b="0"/>
+            <wp:docPr id="12" name="Picture 12" descr="Graphical user interface, application, Teams&#10;&#10;Description automatically generated"/>
             <wp:cNvGraphicFramePr>
               <a:graphicFrameLocks xmlns:a="http://schemas.openxmlformats.org/drawingml/2006/main" noChangeAspect="1"/>
             </wp:cNvGraphicFramePr>
@@ -1283,7 +1285,7 @@
               <a:graphicData uri="http://schemas.openxmlformats.org/drawingml/2006/picture">
                 <pic:pic xmlns:pic="http://schemas.openxmlformats.org/drawingml/2006/picture">
                   <pic:nvPicPr>
-                    <pic:cNvPr id="29" name="Picture 29" descr="Chart&#10;&#10;Description automatically generated"/>
+                    <pic:cNvPr id="12" name="Picture 12" descr="Graphical user interface, application, Teams&#10;&#10;Description automatically generated"/>
                     <pic:cNvPicPr/>
                   </pic:nvPicPr>
                   <pic:blipFill>
@@ -1295,7 +1297,7 @@
                   <pic:spPr>
                     <a:xfrm>
                       <a:off x="0" y="0"/>
-                      <a:ext cx="8157665" cy="3434150"/>
+                      <a:ext cx="8501642" cy="1271114"/>
                     </a:xfrm>
                     <a:prstGeom prst="rect">
                       <a:avLst/>
@@ -1311,16 +1313,39 @@
     <w:p>
       <w:pPr>
         <w:pStyle w:val="ListParagraph"/>
-      </w:pPr>
-      <w:r>
-        <w:rPr>
-          <w:noProof/>
-        </w:rPr>
+        <w:rPr>
+          <w:b/>
+          <w:bCs/>
+        </w:rPr>
+      </w:pPr>
+    </w:p>
+    <w:p>
+      <w:pPr>
+        <w:pStyle w:val="ListParagraph"/>
+        <w:rPr>
+          <w:b/>
+          <w:bCs/>
+        </w:rPr>
+      </w:pPr>
+    </w:p>
+    <w:p>
+      <w:pPr>
+        <w:pStyle w:val="ListParagraph"/>
+      </w:pPr>
+      <w:r>
+        <w:t>Server’s metrics:</w:t>
+      </w:r>
+    </w:p>
+    <w:p>
+      <w:pPr>
+        <w:pStyle w:val="ListParagraph"/>
+      </w:pPr>
+      <w:r>
         <w:drawing>
-          <wp:inline distT="0" distB="0" distL="0" distR="0" wp14:anchorId="008E468F" wp14:editId="4DA26802">
-            <wp:extent cx="8221980" cy="1965282"/>
-            <wp:effectExtent l="0" t="0" r="0" b="0"/>
-            <wp:docPr id="30" name="Picture 30" descr="A screenshot of a computer&#10;&#10;Description automatically generated with low confidence"/>
+          <wp:inline distT="0" distB="0" distL="0" distR="0" wp14:anchorId="464B7419" wp14:editId="46C4226F">
+            <wp:extent cx="8552093" cy="3642360"/>
+            <wp:effectExtent l="0" t="0" r="1905" b="0"/>
+            <wp:docPr id="13" name="Picture 13" descr="Graphical user interface, chart, histogram&#10;&#10;Description automatically generated"/>
             <wp:cNvGraphicFramePr>
               <a:graphicFrameLocks xmlns:a="http://schemas.openxmlformats.org/drawingml/2006/main" noChangeAspect="1"/>
             </wp:cNvGraphicFramePr>
@@ -1328,7 +1353,7 @@
               <a:graphicData uri="http://schemas.openxmlformats.org/drawingml/2006/picture">
                 <pic:pic xmlns:pic="http://schemas.openxmlformats.org/drawingml/2006/picture">
                   <pic:nvPicPr>
-                    <pic:cNvPr id="30" name="Picture 30" descr="A screenshot of a computer&#10;&#10;Description automatically generated with low confidence"/>
+                    <pic:cNvPr id="13" name="Picture 13" descr="Graphical user interface, chart, histogram&#10;&#10;Description automatically generated"/>
                     <pic:cNvPicPr/>
                   </pic:nvPicPr>
                   <pic:blipFill>
@@ -1340,7 +1365,7 @@
                   <pic:spPr>
                     <a:xfrm>
                       <a:off x="0" y="0"/>
-                      <a:ext cx="8240260" cy="1969651"/>
+                      <a:ext cx="8556408" cy="3644198"/>
                     </a:xfrm>
                     <a:prstGeom prst="rect">
                       <a:avLst/>
@@ -1356,6 +1381,91 @@
     <w:p>
       <w:pPr>
         <w:pStyle w:val="ListParagraph"/>
+      </w:pPr>
+      <w:r>
+        <w:lastRenderedPageBreak/>
+        <w:drawing>
+          <wp:inline distT="0" distB="0" distL="0" distR="0" wp14:anchorId="4A24263F" wp14:editId="6A255A93">
+            <wp:extent cx="8301593" cy="3185160"/>
+            <wp:effectExtent l="0" t="0" r="4445" b="0"/>
+            <wp:docPr id="14" name="Picture 14" descr="Graphical user interface&#10;&#10;Description automatically generated"/>
+            <wp:cNvGraphicFramePr>
+              <a:graphicFrameLocks xmlns:a="http://schemas.openxmlformats.org/drawingml/2006/main" noChangeAspect="1"/>
+            </wp:cNvGraphicFramePr>
+            <a:graphic xmlns:a="http://schemas.openxmlformats.org/drawingml/2006/main">
+              <a:graphicData uri="http://schemas.openxmlformats.org/drawingml/2006/picture">
+                <pic:pic xmlns:pic="http://schemas.openxmlformats.org/drawingml/2006/picture">
+                  <pic:nvPicPr>
+                    <pic:cNvPr id="14" name="Picture 14" descr="Graphical user interface&#10;&#10;Description automatically generated"/>
+                    <pic:cNvPicPr/>
+                  </pic:nvPicPr>
+                  <pic:blipFill>
+                    <a:blip r:embed="rId20"/>
+                    <a:stretch>
+                      <a:fillRect/>
+                    </a:stretch>
+                  </pic:blipFill>
+                  <pic:spPr>
+                    <a:xfrm>
+                      <a:off x="0" y="0"/>
+                      <a:ext cx="8303328" cy="3185826"/>
+                    </a:xfrm>
+                    <a:prstGeom prst="rect">
+                      <a:avLst/>
+                    </a:prstGeom>
+                  </pic:spPr>
+                </pic:pic>
+              </a:graphicData>
+            </a:graphic>
+          </wp:inline>
+        </w:drawing>
+      </w:r>
+    </w:p>
+    <w:p>
+      <w:pPr>
+        <w:pStyle w:val="ListParagraph"/>
+      </w:pPr>
+      <w:r>
+        <w:drawing>
+          <wp:inline distT="0" distB="0" distL="0" distR="0" wp14:anchorId="644763EA" wp14:editId="211C956D">
+            <wp:extent cx="8282940" cy="2152989"/>
+            <wp:effectExtent l="0" t="0" r="3810" b="0"/>
+            <wp:docPr id="15" name="Picture 15" descr="A screenshot of a video game&#10;&#10;Description automatically generated"/>
+            <wp:cNvGraphicFramePr>
+              <a:graphicFrameLocks xmlns:a="http://schemas.openxmlformats.org/drawingml/2006/main" noChangeAspect="1"/>
+            </wp:cNvGraphicFramePr>
+            <a:graphic xmlns:a="http://schemas.openxmlformats.org/drawingml/2006/main">
+              <a:graphicData uri="http://schemas.openxmlformats.org/drawingml/2006/picture">
+                <pic:pic xmlns:pic="http://schemas.openxmlformats.org/drawingml/2006/picture">
+                  <pic:nvPicPr>
+                    <pic:cNvPr id="15" name="Picture 15" descr="A screenshot of a video game&#10;&#10;Description automatically generated"/>
+                    <pic:cNvPicPr/>
+                  </pic:nvPicPr>
+                  <pic:blipFill>
+                    <a:blip r:embed="rId21"/>
+                    <a:stretch>
+                      <a:fillRect/>
+                    </a:stretch>
+                  </pic:blipFill>
+                  <pic:spPr>
+                    <a:xfrm>
+                      <a:off x="0" y="0"/>
+                      <a:ext cx="8313126" cy="2160835"/>
+                    </a:xfrm>
+                    <a:prstGeom prst="rect">
+                      <a:avLst/>
+                    </a:prstGeom>
+                  </pic:spPr>
+                </pic:pic>
+              </a:graphicData>
+            </a:graphic>
+          </wp:inline>
+        </w:drawing>
+      </w:r>
+    </w:p>
+    <w:p>
+      <w:pPr>
+        <w:pStyle w:val="ListParagraph"/>
         <w:rPr>
           <w:b/>
           <w:bCs/>
@@ -1404,6 +1514,7 @@
           <w:b/>
           <w:bCs/>
         </w:rPr>
+        <w:lastRenderedPageBreak/>
         <w:t>Conclusion</w:t>
       </w:r>
       <w:r>
@@ -1459,7 +1570,7 @@
         </w:rPr>
       </w:pPr>
       <w:r>
-        <w:t>In both runs execution took nearly the same time – 185-190 seconds.</w:t>
+        <w:t>CPU did not reach 100% load during executions.</w:t>
       </w:r>
     </w:p>
     <w:p>
@@ -1484,21 +1595,15 @@
     <w:p>
       <w:pPr>
         <w:pStyle w:val="ListParagraph"/>
-        <w:numPr>
-          <w:ilvl w:val="0"/>
-          <w:numId w:val="12"/>
-        </w:numPr>
-        <w:rPr>
-          <w:b/>
-          <w:bCs/>
-        </w:rPr>
-      </w:pPr>
-      <w:r>
-        <w:t>Empty places on graphs can be explained due to low load and high waits between transaction (from 2 to 4 second), probably at that moment Open Admin Page transactions were executing</w:t>
-      </w:r>
+        <w:ind w:left="1080"/>
+        <w:rPr>
+          <w:b/>
+          <w:bCs/>
+        </w:rPr>
+      </w:pPr>
     </w:p>
     <w:sectPr>
-      <w:footerReference w:type="default" r:id="rId20"/>
+      <w:footerReference w:type="default" r:id="rId22"/>
       <w:pgSz w:w="15840" w:h="12240" w:orient="landscape" w:code="1"/>
       <w:pgMar w:top="720" w:right="720" w:bottom="720" w:left="720" w:header="720" w:footer="720" w:gutter="0"/>
       <w:cols w:space="720"/>
@@ -3598,15 +3703,6 @@
 </file>
 
 <file path=customXml/item1.xml><?xml version="1.0" encoding="utf-8"?>
-<?mso-contentType ?>
-<FormTemplates xmlns="http://schemas.microsoft.com/sharepoint/v3/contenttype/forms">
-  <Display>DocumentLibraryForm</Display>
-  <Edit>DocumentLibraryForm</Edit>
-  <New>DocumentLibraryForm</New>
-</FormTemplates>
-</file>
-
-<file path=customXml/item2.xml><?xml version="1.0" encoding="utf-8"?>
 <ct:contentTypeSchema xmlns:ct="http://schemas.microsoft.com/office/2006/metadata/contentType" xmlns:ma="http://schemas.microsoft.com/office/2006/metadata/properties/metaAttributes" ct:_="" ma:_="" ma:contentTypeName="Document" ma:contentTypeID="0x01010040C17E0614813644AADB1D398265DD47" ma:contentTypeVersion="6" ma:contentTypeDescription="Create a new document." ma:contentTypeScope="" ma:versionID="1f9934b98e9bb8f4c99abfb65192ffce">
   <xsd:schema xmlns:xsd="http://www.w3.org/2001/XMLSchema" xmlns:xs="http://www.w3.org/2001/XMLSchema" xmlns:p="http://schemas.microsoft.com/office/2006/metadata/properties" xmlns:ns2="abfafafa-159d-4adf-9e1a-8b3f97b22421" targetNamespace="http://schemas.microsoft.com/office/2006/metadata/properties" ma:root="true" ma:fieldsID="646fba61278c72c1d453b65c8f1fd6b5" ns2:_="">
     <xsd:import namespace="abfafafa-159d-4adf-9e1a-8b3f97b22421"/>
@@ -3764,6 +3860,15 @@
 </ct:contentTypeSchema>
 </file>
 
+<file path=customXml/item2.xml><?xml version="1.0" encoding="utf-8"?>
+<?mso-contentType ?>
+<FormTemplates xmlns="http://schemas.microsoft.com/sharepoint/v3/contenttype/forms">
+  <Display>DocumentLibraryForm</Display>
+  <Edit>DocumentLibraryForm</Edit>
+  <New>DocumentLibraryForm</New>
+</FormTemplates>
+</file>
+
 <file path=customXml/item3.xml><?xml version="1.0" encoding="utf-8"?>
 <p:properties xmlns:p="http://schemas.microsoft.com/office/2006/metadata/properties" xmlns:xsi="http://www.w3.org/2001/XMLSchema-instance" xmlns:pc="http://schemas.microsoft.com/office/infopath/2007/PartnerControls">
   <documentManagement/>
@@ -3771,14 +3876,6 @@
 </file>
 
 <file path=customXml/itemProps1.xml><?xml version="1.0" encoding="utf-8"?>
-<ds:datastoreItem xmlns:ds="http://schemas.openxmlformats.org/officeDocument/2006/customXml" ds:itemID="{F17F8FA8-F363-4484-823A-830E96C60159}">
-  <ds:schemaRefs>
-    <ds:schemaRef ds:uri="http://schemas.microsoft.com/sharepoint/v3/contenttype/forms"/>
-  </ds:schemaRefs>
-</ds:datastoreItem>
-</file>
-
-<file path=customXml/itemProps2.xml><?xml version="1.0" encoding="utf-8"?>
 <ds:datastoreItem xmlns:ds="http://schemas.openxmlformats.org/officeDocument/2006/customXml" ds:itemID="{AB0DAC48-2843-47EF-89E8-7BF5AFA99816}">
   <ds:schemaRefs>
     <ds:schemaRef ds:uri="http://schemas.microsoft.com/office/2006/metadata/contentType"/>
@@ -3796,6 +3893,14 @@
 </ds:datastoreItem>
 </file>
 
+<file path=customXml/itemProps2.xml><?xml version="1.0" encoding="utf-8"?>
+<ds:datastoreItem xmlns:ds="http://schemas.openxmlformats.org/officeDocument/2006/customXml" ds:itemID="{F17F8FA8-F363-4484-823A-830E96C60159}">
+  <ds:schemaRefs>
+    <ds:schemaRef ds:uri="http://schemas.microsoft.com/sharepoint/v3/contenttype/forms"/>
+  </ds:schemaRefs>
+</ds:datastoreItem>
+</file>
+
 <file path=customXml/itemProps3.xml><?xml version="1.0" encoding="utf-8"?>
 <ds:datastoreItem xmlns:ds="http://schemas.openxmlformats.org/officeDocument/2006/customXml" ds:itemID="{B4D6B972-CEB3-4F1B-A0B3-02BA96D34A72}">
   <ds:schemaRefs>

</xml_diff>